<commit_message>
Decisão por método ágil ou não.
</commit_message>
<xml_diff>
--- a/Documentação/PropostaSIColetaLixo.docx
+++ b/Documentação/PropostaSIColetaLixo.docx
@@ -4,13 +4,16 @@
   <w:body>
     <w:p>
       <w:r>
-        <w:t xml:space="preserve">O ciclo de vida escolhido para a produção do software foi o em Espiral, visto que o proprietário da empresa precisa que a equipe seja flexível para possíveis mudanças no escopo e que esse tipo de ciclo permite várias etapas de avaliação e também pode disponibilizar por partes o projeto, coisas que outros ciclos de vida não permitem com tanta flexibilidade e agilidade quanto o </w:t>
+        <w:t>O ciclo de vida escolhido para a produção do software foi o em Espiral, visto que o proprietário da empresa precisa que a equipe seja flexível para possíveis mudanças no escopo e que esse tipo de ciclo permite várias etapas de avaliação e também pode disponibilizar por partes o projeto, coisas que outros ciclos de vida não permitem com tanta flexibilidade e agilidade quanto o escolhido.</w:t>
+      </w:r>
+    </w:p>
+    <w:p/>
+    <w:p>
+      <w:r>
+        <w:t>Com isso, o uso de Scrum poderia ser aplicado ao projeto, já que ele é um método ágil, permite mais contato com o cliente, permite também produzir e entregar pedaços do software, para que no final, depois de análises, o produto seja entregue para uso de acordo com as necessidades do cliente.</w:t>
       </w:r>
       <w:bookmarkStart w:id="0" w:name="_GoBack"/>
       <w:bookmarkEnd w:id="0"/>
-      <w:r>
-        <w:t>escolhido.</w:t>
-      </w:r>
     </w:p>
     <w:sectPr>
       <w:pgSz w:w="11906" w:h="16838"/>

</xml_diff>

<commit_message>
Organização dos papéis da equipe
</commit_message>
<xml_diff>
--- a/Documentação/PropostaSIColetaLixo.docx
+++ b/Documentação/PropostaSIColetaLixo.docx
@@ -11,6 +11,12 @@
     <w:p>
       <w:r>
         <w:t>Com isso, o uso de Scrum poderia ser aplicado ao projeto, já que ele é um método ágil, permite mais contato com o cliente, permite também produzir e entregar pedaços do software, para que no final, depois de análises, o produto seja entregue para uso de acordo com as necessidades do cliente.</w:t>
+      </w:r>
+    </w:p>
+    <w:p/>
+    <w:p>
+      <w:r>
+        <w:t>A equipe será dividida em PO, que é a pessoa que vai garantir contato com o cliente frequentemente e vai entregar o produto; O ScrumMaster, que vai organizar a equipe, a fim de não causar impedimentos no projeto e garantir a utilização do Scrum, ou seja, ele vai comandar a criação do software; E por fim, o time, que representa os demais cargos da equipe que apoiam o desenvolvimento do software.</w:t>
       </w:r>
       <w:bookmarkStart w:id="0" w:name="_GoBack"/>
       <w:bookmarkEnd w:id="0"/>

</xml_diff>